<commit_message>
Moving from 3.3.3 to 3.3.4.
</commit_message>
<xml_diff>
--- a/tests/org.obeonetwork.m2doc.sirius.tests/resources/m2DocSiriusServices/asImageBMP/asImageBMP-expected-generation.docx
+++ b/tests/org.obeonetwork.m2doc.sirius.tests/resources/m2DocSiriusServices/asImageBMP/asImageBMP-expected-generation.docx
@@ -100,12 +100,12 @@
         <w:drawing>
           <wp:inline distT="0" distR="0" distB="0" distL="0">
             <wp:extent cx="5080000" cy="2603500"/>
-            <wp:docPr id="0" name="Drawing 0" descr="file:/tmp/anydsl%20class%20diagram-m2doc5629047667376708361.bmp"/>
+            <wp:docPr id="0" name="Drawing 0" descr="file:/tmp/anydsl%20class%20diagram-m2doc10737092106333788984.bmp"/>
             <a:graphic xmlns:a="http://schemas.openxmlformats.org/drawingml/2006/main">
               <a:graphicData uri="http://schemas.openxmlformats.org/drawingml/2006/picture">
                 <pic:pic xmlns:pic="http://schemas.openxmlformats.org/drawingml/2006/picture">
                   <pic:nvPicPr>
-                    <pic:cNvPr id="0" name="Picture 0" descr="file:/tmp/anydsl%20class%20diagram-m2doc5629047667376708361.bmp"/>
+                    <pic:cNvPr id="0" name="Picture 0" descr="file:/tmp/anydsl%20class%20diagram-m2doc10737092106333788984.bmp"/>
                     <pic:cNvPicPr>
                       <a:picLocks noChangeAspect="true"/>
                     </pic:cNvPicPr>

</xml_diff>

<commit_message>
Moving from 3.3.4 to 4.0.0.
</commit_message>
<xml_diff>
--- a/tests/org.obeonetwork.m2doc.sirius.tests/resources/m2DocSiriusServices/asImageBMP/asImageBMP-expected-generation.docx
+++ b/tests/org.obeonetwork.m2doc.sirius.tests/resources/m2DocSiriusServices/asImageBMP/asImageBMP-expected-generation.docx
@@ -100,12 +100,12 @@
         <w:drawing>
           <wp:inline distT="0" distR="0" distB="0" distL="0">
             <wp:extent cx="5080000" cy="2603500"/>
-            <wp:docPr id="0" name="Drawing 0" descr="file:/tmp/anydsl%20class%20diagram-m2doc10737092106333788984.bmp"/>
+            <wp:docPr id="0" name="Drawing 0" descr="file:/tmp/anydsl%20class%20diagram-m2doc11503880105376428739.bmp"/>
             <a:graphic xmlns:a="http://schemas.openxmlformats.org/drawingml/2006/main">
               <a:graphicData uri="http://schemas.openxmlformats.org/drawingml/2006/picture">
                 <pic:pic xmlns:pic="http://schemas.openxmlformats.org/drawingml/2006/picture">
                   <pic:nvPicPr>
-                    <pic:cNvPr id="0" name="Picture 0" descr="file:/tmp/anydsl%20class%20diagram-m2doc10737092106333788984.bmp"/>
+                    <pic:cNvPr id="0" name="Picture 0" descr="file:/tmp/anydsl%20class%20diagram-m2doc11503880105376428739.bmp"/>
                     <pic:cNvPicPr>
                       <a:picLocks noChangeAspect="true"/>
                     </pic:cNvPicPr>

</xml_diff>